<commit_message>
added new docs and updated docs
</commit_message>
<xml_diff>
--- a/Documents/Daily/Notes for Performance review meetings.docx
+++ b/Documents/Daily/Notes for Performance review meetings.docx
@@ -1,6 +1,6 @@
 
 <file path=word/document.xml><?xml version="1.0" encoding="utf-8"?>
-<w:document xmlns:wpc="http://schemas.microsoft.com/office/word/2010/wordprocessingCanvas" xmlns:cx="http://schemas.microsoft.com/office/drawing/2014/chartex" xmlns:cx1="http://schemas.microsoft.com/office/drawing/2015/9/8/chartex" xmlns:cx2="http://schemas.microsoft.com/office/drawing/2015/10/21/chartex" xmlns:cx3="http://schemas.microsoft.com/office/drawing/2016/5/9/chartex" xmlns:cx4="http://schemas.microsoft.com/office/drawing/2016/5/10/chartex" xmlns:cx5="http://schemas.microsoft.com/office/drawing/2016/5/11/chartex" xmlns:cx6="http://schemas.microsoft.com/office/drawing/2016/5/12/chartex" xmlns:cx7="http://schemas.microsoft.com/office/drawing/2016/5/13/chartex" xmlns:cx8="http://schemas.microsoft.com/office/drawing/2016/5/14/chartex" xmlns:mc="http://schemas.openxmlformats.org/markup-compatibility/2006" xmlns:aink="http://schemas.microsoft.com/office/drawing/2016/ink" xmlns:am3d="http://schemas.microsoft.com/office/drawing/2017/model3d" xmlns:o="urn:schemas-microsoft-com:office:office" xmlns:r="http://schemas.openxmlformats.org/officeDocument/2006/relationships" xmlns:m="http://schemas.openxmlformats.org/officeDocument/2006/math" xmlns:v="urn:schemas-microsoft-com:vml" xmlns:wp14="http://schemas.microsoft.com/office/word/2010/wordprocessingDrawing" xmlns:wp="http://schemas.openxmlformats.org/drawingml/2006/wordprocessingDrawing" xmlns:w10="urn:schemas-microsoft-com:office:word" xmlns:w="http://schemas.openxmlformats.org/wordprocessingml/2006/main" xmlns:w14="http://schemas.microsoft.com/office/word/2010/wordml" xmlns:w15="http://schemas.microsoft.com/office/word/2012/wordml" xmlns:w16cex="http://schemas.microsoft.com/office/word/2018/wordml/cex" xmlns:w16cid="http://schemas.microsoft.com/office/word/2016/wordml/cid" xmlns:w16="http://schemas.microsoft.com/office/word/2018/wordml" xmlns:w16sdtdh="http://schemas.microsoft.com/office/word/2020/wordml/sdtdatahash" xmlns:w16se="http://schemas.microsoft.com/office/word/2015/wordml/symex" xmlns:wpg="http://schemas.microsoft.com/office/word/2010/wordprocessingGroup" xmlns:wpi="http://schemas.microsoft.com/office/word/2010/wordprocessingInk" xmlns:wne="http://schemas.microsoft.com/office/word/2006/wordml" xmlns:wps="http://schemas.microsoft.com/office/word/2010/wordprocessingShape" mc:Ignorable="w14 w15 w16se w16cid w16 w16cex w16sdtdh wp14">
+<w:document xmlns:wpc="http://schemas.microsoft.com/office/word/2010/wordprocessingCanvas" xmlns:cx="http://schemas.microsoft.com/office/drawing/2014/chartex" xmlns:cx1="http://schemas.microsoft.com/office/drawing/2015/9/8/chartex" xmlns:cx2="http://schemas.microsoft.com/office/drawing/2015/10/21/chartex" xmlns:cx3="http://schemas.microsoft.com/office/drawing/2016/5/9/chartex" xmlns:cx4="http://schemas.microsoft.com/office/drawing/2016/5/10/chartex" xmlns:cx5="http://schemas.microsoft.com/office/drawing/2016/5/11/chartex" xmlns:cx6="http://schemas.microsoft.com/office/drawing/2016/5/12/chartex" xmlns:cx7="http://schemas.microsoft.com/office/drawing/2016/5/13/chartex" xmlns:cx8="http://schemas.microsoft.com/office/drawing/2016/5/14/chartex" xmlns:mc="http://schemas.openxmlformats.org/markup-compatibility/2006" xmlns:aink="http://schemas.microsoft.com/office/drawing/2016/ink" xmlns:am3d="http://schemas.microsoft.com/office/drawing/2017/model3d" xmlns:o="urn:schemas-microsoft-com:office:office" xmlns:oel="http://schemas.microsoft.com/office/2019/extlst" xmlns:r="http://schemas.openxmlformats.org/officeDocument/2006/relationships" xmlns:m="http://schemas.openxmlformats.org/officeDocument/2006/math" xmlns:v="urn:schemas-microsoft-com:vml" xmlns:wp14="http://schemas.microsoft.com/office/word/2010/wordprocessingDrawing" xmlns:wp="http://schemas.openxmlformats.org/drawingml/2006/wordprocessingDrawing" xmlns:w10="urn:schemas-microsoft-com:office:word" xmlns:w="http://schemas.openxmlformats.org/wordprocessingml/2006/main" xmlns:w14="http://schemas.microsoft.com/office/word/2010/wordml" xmlns:w15="http://schemas.microsoft.com/office/word/2012/wordml" xmlns:w16cex="http://schemas.microsoft.com/office/word/2018/wordml/cex" xmlns:w16cid="http://schemas.microsoft.com/office/word/2016/wordml/cid" xmlns:w16="http://schemas.microsoft.com/office/word/2018/wordml" xmlns:w16sdtdh="http://schemas.microsoft.com/office/word/2020/wordml/sdtdatahash" xmlns:w16se="http://schemas.microsoft.com/office/word/2015/wordml/symex" xmlns:wpg="http://schemas.microsoft.com/office/word/2010/wordprocessingGroup" xmlns:wpi="http://schemas.microsoft.com/office/word/2010/wordprocessingInk" xmlns:wne="http://schemas.microsoft.com/office/word/2006/wordml" xmlns:wps="http://schemas.microsoft.com/office/word/2010/wordprocessingShape" mc:Ignorable="w14 w15 w16se w16cid w16 w16cex w16sdtdh wp14">
   <w:body>
     <w:p>
       <w:pPr>
@@ -4117,6 +4117,15 @@
       <w:r>
         <w:t xml:space="preserve"> – have written one for checking uptime</w:t>
       </w:r>
+      <w:r>
+        <w:t xml:space="preserve">, </w:t>
+      </w:r>
+      <w:r>
+        <w:t>shared mailboxes a user has access to etc</w:t>
+      </w:r>
+      <w:r>
+        <w:t xml:space="preserve"> – however, some scripts I cannot run because I cannot open powershell as administrator.</w:t>
+      </w:r>
     </w:p>
     <w:p>
       <w:pPr>
@@ -4130,13 +4139,290 @@
         <w:t>Create own repository for docs</w:t>
       </w:r>
     </w:p>
+    <w:p>
+      <w:pPr>
+        <w:pStyle w:val="ListParagraph"/>
+        <w:numPr>
+          <w:ilvl w:val="0"/>
+          <w:numId w:val="21"/>
+        </w:numPr>
+      </w:pPr>
+      <w:r>
+        <w:t>Found a new way of managing emails – keeping emails unread until I select it to be read – they don’t auto change to “read” on selection</w:t>
+      </w:r>
+    </w:p>
+    <w:p>
+      <w:pPr>
+        <w:pStyle w:val="ListParagraph"/>
+        <w:numPr>
+          <w:ilvl w:val="0"/>
+          <w:numId w:val="21"/>
+        </w:numPr>
+      </w:pPr>
+      <w:r>
+        <w:t>Phil Ingram’s BuilderG3</w:t>
+      </w:r>
+    </w:p>
+    <w:p>
+      <w:pPr>
+        <w:pStyle w:val="ListParagraph"/>
+        <w:numPr>
+          <w:ilvl w:val="0"/>
+          <w:numId w:val="21"/>
+        </w:numPr>
+      </w:pPr>
+      <w:r>
+        <w:t>Received a ticket from Des about an email group that Femi set up isn’t working – bounce back emails. So I assigned the ticket to her to fix up because the group had been put in the “user” OU instead of the “distribution group” OU.</w:t>
+      </w:r>
+      <w:r>
+        <w:t xml:space="preserve"> She also tried to assign a Bartender ticket to me just because I know a bit about Bartender. It was only to do with the printer so she ended up going over to the warehouse herself to try fix it.</w:t>
+      </w:r>
+    </w:p>
+    <w:p>
+      <w:pPr>
+        <w:pStyle w:val="ListParagraph"/>
+        <w:numPr>
+          <w:ilvl w:val="0"/>
+          <w:numId w:val="21"/>
+        </w:numPr>
+      </w:pPr>
+      <w:r>
+        <w:t>Femi’s laz</w:t>
+      </w:r>
+      <w:r>
+        <w:t>iness</w:t>
+      </w:r>
+    </w:p>
+    <w:p>
+      <w:pPr>
+        <w:pStyle w:val="ListParagraph"/>
+        <w:numPr>
+          <w:ilvl w:val="0"/>
+          <w:numId w:val="21"/>
+        </w:numPr>
+      </w:pPr>
+      <w:r>
+        <w:t>Created a vm at home – set up AD – trying to get laptops connected to it but trying to get the vm network routed in order for the laptops to connect to AD</w:t>
+      </w:r>
+    </w:p>
+    <w:p>
+      <w:pPr>
+        <w:pStyle w:val="ListParagraph"/>
+        <w:numPr>
+          <w:ilvl w:val="0"/>
+          <w:numId w:val="21"/>
+        </w:numPr>
+      </w:pPr>
+      <w:r>
+        <w:t>A couple of times have politely shutdown Femi because I could be in deep focus on work or on a task and she will interrupt me</w:t>
+      </w:r>
+      <w:r>
+        <w:t xml:space="preserve"> so I just say that I am a bit busy at the mo</w:t>
+      </w:r>
+    </w:p>
+    <w:p>
+      <w:pPr>
+        <w:pStyle w:val="ListParagraph"/>
+        <w:numPr>
+          <w:ilvl w:val="0"/>
+          <w:numId w:val="21"/>
+        </w:numPr>
+      </w:pPr>
+      <w:r>
+        <w:t xml:space="preserve">Femi seems to occupied in </w:t>
+      </w:r>
+      <w:r>
+        <w:t>her testing sharepoint thing than trying to solve tickets or asking for help</w:t>
+      </w:r>
+    </w:p>
+    <w:p>
+      <w:pPr>
+        <w:pStyle w:val="ListParagraph"/>
+        <w:numPr>
+          <w:ilvl w:val="0"/>
+          <w:numId w:val="21"/>
+        </w:numPr>
+      </w:pPr>
+      <w:r>
+        <w:lastRenderedPageBreak/>
+        <w:t>Project: Go through all the old laptops and find working ones and put all the rest into cupboard or a box???</w:t>
+      </w:r>
+    </w:p>
+    <w:p>
+      <w:pPr>
+        <w:pStyle w:val="ListParagraph"/>
+        <w:numPr>
+          <w:ilvl w:val="0"/>
+          <w:numId w:val="21"/>
+        </w:numPr>
+      </w:pPr>
+      <w:r>
+        <w:t>Femi forgot to do Jason Kessacks laptop that was given to her by Tony Simpson last week. He has started today</w:t>
+      </w:r>
+    </w:p>
+    <w:p>
+      <w:pPr>
+        <w:pStyle w:val="Heading1"/>
+      </w:pPr>
+      <w:r>
+        <w:t>June 2022</w:t>
+      </w:r>
+    </w:p>
+    <w:p>
+      <w:pPr>
+        <w:pStyle w:val="ListParagraph"/>
+        <w:numPr>
+          <w:ilvl w:val="0"/>
+          <w:numId w:val="22"/>
+        </w:numPr>
+      </w:pPr>
+      <w:r>
+        <w:t>Fixed Anthony’s computer – got him connected to the GGH VPN</w:t>
+      </w:r>
+      <w:r>
+        <w:t xml:space="preserve"> – updated Trend, Activated his windows </w:t>
+      </w:r>
+    </w:p>
+    <w:p>
+      <w:pPr>
+        <w:pStyle w:val="ListParagraph"/>
+        <w:numPr>
+          <w:ilvl w:val="0"/>
+          <w:numId w:val="22"/>
+        </w:numPr>
+      </w:pPr>
+      <w:r>
+        <w:t>Femi not sending out new employee equipment before they start – or forgetting to then leaving it up to us (stephanie ranger started 25/05, laptop box had a courier label but didn’t get put out onto the table, I found a note on my desk the morning of 25/05 asking to put it out on courier table because she had forgotten to) – I messaged her to say that she needs to remember to send equipment before the employee starts so they have all their gear on their first day. This has happened a couple of times now</w:t>
+      </w:r>
+    </w:p>
+    <w:p>
+      <w:pPr>
+        <w:pStyle w:val="ListParagraph"/>
+        <w:numPr>
+          <w:ilvl w:val="0"/>
+          <w:numId w:val="22"/>
+        </w:numPr>
+      </w:pPr>
+      <w:r>
+        <w:t>Was great when it was just me, Ciaran and Matt</w:t>
+      </w:r>
+      <w:r>
+        <w:t xml:space="preserve"> in the office. Was quiet and productive</w:t>
+      </w:r>
+    </w:p>
+    <w:p>
+      <w:pPr>
+        <w:pStyle w:val="ListParagraph"/>
+        <w:numPr>
+          <w:ilvl w:val="0"/>
+          <w:numId w:val="22"/>
+        </w:numPr>
+      </w:pPr>
+      <w:r>
+        <w:t>Have got Auldhouse meeting on 21 June</w:t>
+      </w:r>
+    </w:p>
+    <w:p>
+      <w:pPr>
+        <w:pStyle w:val="ListParagraph"/>
+        <w:numPr>
+          <w:ilvl w:val="0"/>
+          <w:numId w:val="22"/>
+        </w:numPr>
+      </w:pPr>
+      <w:r>
+        <w:t xml:space="preserve">Having to fix up a lot of things that either Femi misses or just blatantly ignores </w:t>
+      </w:r>
+    </w:p>
+    <w:p>
+      <w:pPr>
+        <w:pStyle w:val="ListParagraph"/>
+        <w:numPr>
+          <w:ilvl w:val="1"/>
+          <w:numId w:val="22"/>
+        </w:numPr>
+      </w:pPr>
+      <w:r>
+        <w:t>(Ciaran had to fix a laptop because the serial number had a dot at the end because femi saw it “already existed” and didn’t bother to ask someone about it p0lus the laptop had a lot of issues so he rebuilt it.</w:t>
+      </w:r>
+      <w:r>
+        <w:t>)</w:t>
+      </w:r>
+    </w:p>
+    <w:p>
+      <w:pPr>
+        <w:pStyle w:val="ListParagraph"/>
+        <w:numPr>
+          <w:ilvl w:val="1"/>
+          <w:numId w:val="22"/>
+        </w:numPr>
+      </w:pPr>
+      <w:r>
+        <w:t>New employees – not remembering to do inservice</w:t>
+      </w:r>
+    </w:p>
+    <w:p>
+      <w:pPr>
+        <w:pStyle w:val="ListParagraph"/>
+        <w:numPr>
+          <w:ilvl w:val="1"/>
+          <w:numId w:val="22"/>
+        </w:numPr>
+      </w:pPr>
+      <w:r>
+        <w:t xml:space="preserve">Setting them up with wrong fin dims when the requester of new user form has put a note on about it </w:t>
+      </w:r>
+      <w:hyperlink r:id="rId14" w:history="1">
+        <w:r>
+          <w:rPr>
+            <w:rStyle w:val="Hyperlink"/>
+          </w:rPr>
+          <w:t>https://itsdterracat.zendesk.com/agent/tickets/336428</w:t>
+        </w:r>
+      </w:hyperlink>
+    </w:p>
+    <w:p>
+      <w:pPr>
+        <w:pStyle w:val="Heading1"/>
+      </w:pPr>
+      <w:r>
+        <w:t>July 2022</w:t>
+      </w:r>
+    </w:p>
+    <w:p>
+      <w:r>
+        <w:t>Got good feedback from Sue on how I handled Amar when trying to help her with transferring segment transactions – wrote her a document but then she kept coming back with silly questions when the answers were right in the document. Sue said I was professional and did well with my responses</w:t>
+      </w:r>
+    </w:p>
+    <w:p>
+      <w:r>
+        <w:t xml:space="preserve">Cody helped </w:t>
+      </w:r>
+      <w:r>
+        <w:t>me fix Raewyn</w:t>
+      </w:r>
+      <w:r>
+        <w:t xml:space="preserve">’s </w:t>
+      </w:r>
+      <w:r>
+        <w:t>issue with Unified fleet</w:t>
+      </w:r>
+    </w:p>
+    <w:p>
+      <w:r>
+        <w:t>Had meeting with Gerard from Auldhouse. He guided me on what courses to start with leading towards my career. Turns out I was already on the right track</w:t>
+      </w:r>
+      <w:r>
+        <w:t xml:space="preserve"> as I have already done one of the courses he mentioned but I haven’t done the exam yet and he also mentioned in doing the Azure 900 which I have already started studying</w:t>
+      </w:r>
+    </w:p>
     <w:sectPr>
-      <w:headerReference w:type="even" r:id="rId14"/>
-      <w:headerReference w:type="default" r:id="rId15"/>
-      <w:footerReference w:type="even" r:id="rId16"/>
-      <w:footerReference w:type="default" r:id="rId17"/>
-      <w:headerReference w:type="first" r:id="rId18"/>
-      <w:footerReference w:type="first" r:id="rId19"/>
+      <w:headerReference w:type="even" r:id="rId15"/>
+      <w:headerReference w:type="default" r:id="rId16"/>
+      <w:footerReference w:type="even" r:id="rId17"/>
+      <w:footerReference w:type="default" r:id="rId18"/>
+      <w:headerReference w:type="first" r:id="rId19"/>
+      <w:footerReference w:type="first" r:id="rId20"/>
       <w:pgSz w:w="11906" w:h="16838"/>
       <w:pgMar w:top="720" w:right="720" w:bottom="720" w:left="720" w:header="708" w:footer="708" w:gutter="0"/>
       <w:cols w:space="708"/>
@@ -4147,7 +4433,7 @@
 </file>
 
 <file path=word/endnotes.xml><?xml version="1.0" encoding="utf-8"?>
-<w:endnotes xmlns:wpc="http://schemas.microsoft.com/office/word/2010/wordprocessingCanvas" xmlns:cx="http://schemas.microsoft.com/office/drawing/2014/chartex" xmlns:cx1="http://schemas.microsoft.com/office/drawing/2015/9/8/chartex" xmlns:cx2="http://schemas.microsoft.com/office/drawing/2015/10/21/chartex" xmlns:cx3="http://schemas.microsoft.com/office/drawing/2016/5/9/chartex" xmlns:cx4="http://schemas.microsoft.com/office/drawing/2016/5/10/chartex" xmlns:cx5="http://schemas.microsoft.com/office/drawing/2016/5/11/chartex" xmlns:cx6="http://schemas.microsoft.com/office/drawing/2016/5/12/chartex" xmlns:cx7="http://schemas.microsoft.com/office/drawing/2016/5/13/chartex" xmlns:cx8="http://schemas.microsoft.com/office/drawing/2016/5/14/chartex" xmlns:mc="http://schemas.openxmlformats.org/markup-compatibility/2006" xmlns:aink="http://schemas.microsoft.com/office/drawing/2016/ink" xmlns:am3d="http://schemas.microsoft.com/office/drawing/2017/model3d" xmlns:o="urn:schemas-microsoft-com:office:office" xmlns:r="http://schemas.openxmlformats.org/officeDocument/2006/relationships" xmlns:m="http://schemas.openxmlformats.org/officeDocument/2006/math" xmlns:v="urn:schemas-microsoft-com:vml" xmlns:wp14="http://schemas.microsoft.com/office/word/2010/wordprocessingDrawing" xmlns:wp="http://schemas.openxmlformats.org/drawingml/2006/wordprocessingDrawing" xmlns:w10="urn:schemas-microsoft-com:office:word" xmlns:w="http://schemas.openxmlformats.org/wordprocessingml/2006/main" xmlns:w14="http://schemas.microsoft.com/office/word/2010/wordml" xmlns:w15="http://schemas.microsoft.com/office/word/2012/wordml" xmlns:w16cex="http://schemas.microsoft.com/office/word/2018/wordml/cex" xmlns:w16cid="http://schemas.microsoft.com/office/word/2016/wordml/cid" xmlns:w16="http://schemas.microsoft.com/office/word/2018/wordml" xmlns:w16sdtdh="http://schemas.microsoft.com/office/word/2020/wordml/sdtdatahash" xmlns:w16se="http://schemas.microsoft.com/office/word/2015/wordml/symex" xmlns:wpg="http://schemas.microsoft.com/office/word/2010/wordprocessingGroup" xmlns:wpi="http://schemas.microsoft.com/office/word/2010/wordprocessingInk" xmlns:wne="http://schemas.microsoft.com/office/word/2006/wordml" xmlns:wps="http://schemas.microsoft.com/office/word/2010/wordprocessingShape" mc:Ignorable="w14 w15 w16se w16cid w16 w16cex w16sdtdh wp14">
+<w:endnotes xmlns:wpc="http://schemas.microsoft.com/office/word/2010/wordprocessingCanvas" xmlns:cx="http://schemas.microsoft.com/office/drawing/2014/chartex" xmlns:cx1="http://schemas.microsoft.com/office/drawing/2015/9/8/chartex" xmlns:cx2="http://schemas.microsoft.com/office/drawing/2015/10/21/chartex" xmlns:cx3="http://schemas.microsoft.com/office/drawing/2016/5/9/chartex" xmlns:cx4="http://schemas.microsoft.com/office/drawing/2016/5/10/chartex" xmlns:cx5="http://schemas.microsoft.com/office/drawing/2016/5/11/chartex" xmlns:cx6="http://schemas.microsoft.com/office/drawing/2016/5/12/chartex" xmlns:cx7="http://schemas.microsoft.com/office/drawing/2016/5/13/chartex" xmlns:cx8="http://schemas.microsoft.com/office/drawing/2016/5/14/chartex" xmlns:mc="http://schemas.openxmlformats.org/markup-compatibility/2006" xmlns:aink="http://schemas.microsoft.com/office/drawing/2016/ink" xmlns:am3d="http://schemas.microsoft.com/office/drawing/2017/model3d" xmlns:o="urn:schemas-microsoft-com:office:office" xmlns:oel="http://schemas.microsoft.com/office/2019/extlst" xmlns:r="http://schemas.openxmlformats.org/officeDocument/2006/relationships" xmlns:m="http://schemas.openxmlformats.org/officeDocument/2006/math" xmlns:v="urn:schemas-microsoft-com:vml" xmlns:wp14="http://schemas.microsoft.com/office/word/2010/wordprocessingDrawing" xmlns:wp="http://schemas.openxmlformats.org/drawingml/2006/wordprocessingDrawing" xmlns:w10="urn:schemas-microsoft-com:office:word" xmlns:w="http://schemas.openxmlformats.org/wordprocessingml/2006/main" xmlns:w14="http://schemas.microsoft.com/office/word/2010/wordml" xmlns:w15="http://schemas.microsoft.com/office/word/2012/wordml" xmlns:w16cex="http://schemas.microsoft.com/office/word/2018/wordml/cex" xmlns:w16cid="http://schemas.microsoft.com/office/word/2016/wordml/cid" xmlns:w16="http://schemas.microsoft.com/office/word/2018/wordml" xmlns:w16sdtdh="http://schemas.microsoft.com/office/word/2020/wordml/sdtdatahash" xmlns:w16se="http://schemas.microsoft.com/office/word/2015/wordml/symex" xmlns:wpg="http://schemas.microsoft.com/office/word/2010/wordprocessingGroup" xmlns:wpi="http://schemas.microsoft.com/office/word/2010/wordprocessingInk" xmlns:wne="http://schemas.microsoft.com/office/word/2006/wordml" xmlns:wps="http://schemas.microsoft.com/office/word/2010/wordprocessingShape" mc:Ignorable="w14 w15 w16se w16cid w16 w16cex w16sdtdh wp14">
   <w:endnote w:type="separator" w:id="-1">
     <w:p>
       <w:pPr>
@@ -4179,7 +4465,7 @@
 </file>
 
 <file path=word/footer1.xml><?xml version="1.0" encoding="utf-8"?>
-<w:ftr xmlns:wpc="http://schemas.microsoft.com/office/word/2010/wordprocessingCanvas" xmlns:cx="http://schemas.microsoft.com/office/drawing/2014/chartex" xmlns:cx1="http://schemas.microsoft.com/office/drawing/2015/9/8/chartex" xmlns:cx2="http://schemas.microsoft.com/office/drawing/2015/10/21/chartex" xmlns:cx3="http://schemas.microsoft.com/office/drawing/2016/5/9/chartex" xmlns:cx4="http://schemas.microsoft.com/office/drawing/2016/5/10/chartex" xmlns:cx5="http://schemas.microsoft.com/office/drawing/2016/5/11/chartex" xmlns:cx6="http://schemas.microsoft.com/office/drawing/2016/5/12/chartex" xmlns:cx7="http://schemas.microsoft.com/office/drawing/2016/5/13/chartex" xmlns:cx8="http://schemas.microsoft.com/office/drawing/2016/5/14/chartex" xmlns:mc="http://schemas.openxmlformats.org/markup-compatibility/2006" xmlns:aink="http://schemas.microsoft.com/office/drawing/2016/ink" xmlns:am3d="http://schemas.microsoft.com/office/drawing/2017/model3d" xmlns:o="urn:schemas-microsoft-com:office:office" xmlns:r="http://schemas.openxmlformats.org/officeDocument/2006/relationships" xmlns:m="http://schemas.openxmlformats.org/officeDocument/2006/math" xmlns:v="urn:schemas-microsoft-com:vml" xmlns:wp14="http://schemas.microsoft.com/office/word/2010/wordprocessingDrawing" xmlns:wp="http://schemas.openxmlformats.org/drawingml/2006/wordprocessingDrawing" xmlns:w10="urn:schemas-microsoft-com:office:word" xmlns:w="http://schemas.openxmlformats.org/wordprocessingml/2006/main" xmlns:w14="http://schemas.microsoft.com/office/word/2010/wordml" xmlns:w15="http://schemas.microsoft.com/office/word/2012/wordml" xmlns:w16cex="http://schemas.microsoft.com/office/word/2018/wordml/cex" xmlns:w16cid="http://schemas.microsoft.com/office/word/2016/wordml/cid" xmlns:w16="http://schemas.microsoft.com/office/word/2018/wordml" xmlns:w16sdtdh="http://schemas.microsoft.com/office/word/2020/wordml/sdtdatahash" xmlns:w16se="http://schemas.microsoft.com/office/word/2015/wordml/symex" xmlns:wpg="http://schemas.microsoft.com/office/word/2010/wordprocessingGroup" xmlns:wpi="http://schemas.microsoft.com/office/word/2010/wordprocessingInk" xmlns:wne="http://schemas.microsoft.com/office/word/2006/wordml" xmlns:wps="http://schemas.microsoft.com/office/word/2010/wordprocessingShape" mc:Ignorable="w14 w15 w16se w16cid w16 w16cex w16sdtdh wp14">
+<w:ftr xmlns:wpc="http://schemas.microsoft.com/office/word/2010/wordprocessingCanvas" xmlns:cx="http://schemas.microsoft.com/office/drawing/2014/chartex" xmlns:cx1="http://schemas.microsoft.com/office/drawing/2015/9/8/chartex" xmlns:cx2="http://schemas.microsoft.com/office/drawing/2015/10/21/chartex" xmlns:cx3="http://schemas.microsoft.com/office/drawing/2016/5/9/chartex" xmlns:cx4="http://schemas.microsoft.com/office/drawing/2016/5/10/chartex" xmlns:cx5="http://schemas.microsoft.com/office/drawing/2016/5/11/chartex" xmlns:cx6="http://schemas.microsoft.com/office/drawing/2016/5/12/chartex" xmlns:cx7="http://schemas.microsoft.com/office/drawing/2016/5/13/chartex" xmlns:cx8="http://schemas.microsoft.com/office/drawing/2016/5/14/chartex" xmlns:mc="http://schemas.openxmlformats.org/markup-compatibility/2006" xmlns:aink="http://schemas.microsoft.com/office/drawing/2016/ink" xmlns:am3d="http://schemas.microsoft.com/office/drawing/2017/model3d" xmlns:o="urn:schemas-microsoft-com:office:office" xmlns:oel="http://schemas.microsoft.com/office/2019/extlst" xmlns:r="http://schemas.openxmlformats.org/officeDocument/2006/relationships" xmlns:m="http://schemas.openxmlformats.org/officeDocument/2006/math" xmlns:v="urn:schemas-microsoft-com:vml" xmlns:wp14="http://schemas.microsoft.com/office/word/2010/wordprocessingDrawing" xmlns:wp="http://schemas.openxmlformats.org/drawingml/2006/wordprocessingDrawing" xmlns:w10="urn:schemas-microsoft-com:office:word" xmlns:w="http://schemas.openxmlformats.org/wordprocessingml/2006/main" xmlns:w14="http://schemas.microsoft.com/office/word/2010/wordml" xmlns:w15="http://schemas.microsoft.com/office/word/2012/wordml" xmlns:w16cex="http://schemas.microsoft.com/office/word/2018/wordml/cex" xmlns:w16cid="http://schemas.microsoft.com/office/word/2016/wordml/cid" xmlns:w16="http://schemas.microsoft.com/office/word/2018/wordml" xmlns:w16sdtdh="http://schemas.microsoft.com/office/word/2020/wordml/sdtdatahash" xmlns:w16se="http://schemas.microsoft.com/office/word/2015/wordml/symex" xmlns:wpg="http://schemas.microsoft.com/office/word/2010/wordprocessingGroup" xmlns:wpi="http://schemas.microsoft.com/office/word/2010/wordprocessingInk" xmlns:wne="http://schemas.microsoft.com/office/word/2006/wordml" xmlns:wps="http://schemas.microsoft.com/office/word/2010/wordprocessingShape" mc:Ignorable="w14 w15 w16se w16cid w16 w16cex w16sdtdh wp14">
   <w:p>
     <w:pPr>
       <w:pStyle w:val="Footer"/>
@@ -4189,7 +4475,7 @@
 </file>
 
 <file path=word/footer2.xml><?xml version="1.0" encoding="utf-8"?>
-<w:ftr xmlns:wpc="http://schemas.microsoft.com/office/word/2010/wordprocessingCanvas" xmlns:cx="http://schemas.microsoft.com/office/drawing/2014/chartex" xmlns:cx1="http://schemas.microsoft.com/office/drawing/2015/9/8/chartex" xmlns:cx2="http://schemas.microsoft.com/office/drawing/2015/10/21/chartex" xmlns:cx3="http://schemas.microsoft.com/office/drawing/2016/5/9/chartex" xmlns:cx4="http://schemas.microsoft.com/office/drawing/2016/5/10/chartex" xmlns:cx5="http://schemas.microsoft.com/office/drawing/2016/5/11/chartex" xmlns:cx6="http://schemas.microsoft.com/office/drawing/2016/5/12/chartex" xmlns:cx7="http://schemas.microsoft.com/office/drawing/2016/5/13/chartex" xmlns:cx8="http://schemas.microsoft.com/office/drawing/2016/5/14/chartex" xmlns:mc="http://schemas.openxmlformats.org/markup-compatibility/2006" xmlns:aink="http://schemas.microsoft.com/office/drawing/2016/ink" xmlns:am3d="http://schemas.microsoft.com/office/drawing/2017/model3d" xmlns:o="urn:schemas-microsoft-com:office:office" xmlns:r="http://schemas.openxmlformats.org/officeDocument/2006/relationships" xmlns:m="http://schemas.openxmlformats.org/officeDocument/2006/math" xmlns:v="urn:schemas-microsoft-com:vml" xmlns:wp14="http://schemas.microsoft.com/office/word/2010/wordprocessingDrawing" xmlns:wp="http://schemas.openxmlformats.org/drawingml/2006/wordprocessingDrawing" xmlns:w10="urn:schemas-microsoft-com:office:word" xmlns:w="http://schemas.openxmlformats.org/wordprocessingml/2006/main" xmlns:w14="http://schemas.microsoft.com/office/word/2010/wordml" xmlns:w15="http://schemas.microsoft.com/office/word/2012/wordml" xmlns:w16cex="http://schemas.microsoft.com/office/word/2018/wordml/cex" xmlns:w16cid="http://schemas.microsoft.com/office/word/2016/wordml/cid" xmlns:w16="http://schemas.microsoft.com/office/word/2018/wordml" xmlns:w16sdtdh="http://schemas.microsoft.com/office/word/2020/wordml/sdtdatahash" xmlns:w16se="http://schemas.microsoft.com/office/word/2015/wordml/symex" xmlns:wpg="http://schemas.microsoft.com/office/word/2010/wordprocessingGroup" xmlns:wpi="http://schemas.microsoft.com/office/word/2010/wordprocessingInk" xmlns:wne="http://schemas.microsoft.com/office/word/2006/wordml" xmlns:wps="http://schemas.microsoft.com/office/word/2010/wordprocessingShape" mc:Ignorable="w14 w15 w16se w16cid w16 w16cex w16sdtdh wp14">
+<w:ftr xmlns:wpc="http://schemas.microsoft.com/office/word/2010/wordprocessingCanvas" xmlns:cx="http://schemas.microsoft.com/office/drawing/2014/chartex" xmlns:cx1="http://schemas.microsoft.com/office/drawing/2015/9/8/chartex" xmlns:cx2="http://schemas.microsoft.com/office/drawing/2015/10/21/chartex" xmlns:cx3="http://schemas.microsoft.com/office/drawing/2016/5/9/chartex" xmlns:cx4="http://schemas.microsoft.com/office/drawing/2016/5/10/chartex" xmlns:cx5="http://schemas.microsoft.com/office/drawing/2016/5/11/chartex" xmlns:cx6="http://schemas.microsoft.com/office/drawing/2016/5/12/chartex" xmlns:cx7="http://schemas.microsoft.com/office/drawing/2016/5/13/chartex" xmlns:cx8="http://schemas.microsoft.com/office/drawing/2016/5/14/chartex" xmlns:mc="http://schemas.openxmlformats.org/markup-compatibility/2006" xmlns:aink="http://schemas.microsoft.com/office/drawing/2016/ink" xmlns:am3d="http://schemas.microsoft.com/office/drawing/2017/model3d" xmlns:o="urn:schemas-microsoft-com:office:office" xmlns:oel="http://schemas.microsoft.com/office/2019/extlst" xmlns:r="http://schemas.openxmlformats.org/officeDocument/2006/relationships" xmlns:m="http://schemas.openxmlformats.org/officeDocument/2006/math" xmlns:v="urn:schemas-microsoft-com:vml" xmlns:wp14="http://schemas.microsoft.com/office/word/2010/wordprocessingDrawing" xmlns:wp="http://schemas.openxmlformats.org/drawingml/2006/wordprocessingDrawing" xmlns:w10="urn:schemas-microsoft-com:office:word" xmlns:w="http://schemas.openxmlformats.org/wordprocessingml/2006/main" xmlns:w14="http://schemas.microsoft.com/office/word/2010/wordml" xmlns:w15="http://schemas.microsoft.com/office/word/2012/wordml" xmlns:w16cex="http://schemas.microsoft.com/office/word/2018/wordml/cex" xmlns:w16cid="http://schemas.microsoft.com/office/word/2016/wordml/cid" xmlns:w16="http://schemas.microsoft.com/office/word/2018/wordml" xmlns:w16sdtdh="http://schemas.microsoft.com/office/word/2020/wordml/sdtdatahash" xmlns:w16se="http://schemas.microsoft.com/office/word/2015/wordml/symex" xmlns:wpg="http://schemas.microsoft.com/office/word/2010/wordprocessingGroup" xmlns:wpi="http://schemas.microsoft.com/office/word/2010/wordprocessingInk" xmlns:wne="http://schemas.microsoft.com/office/word/2006/wordml" xmlns:wps="http://schemas.microsoft.com/office/word/2010/wordprocessingShape" mc:Ignorable="w14 w15 w16se w16cid w16 w16cex w16sdtdh wp14">
   <w:p>
     <w:pPr>
       <w:pStyle w:val="Footer"/>
@@ -4199,7 +4485,7 @@
 </file>
 
 <file path=word/footer3.xml><?xml version="1.0" encoding="utf-8"?>
-<w:ftr xmlns:wpc="http://schemas.microsoft.com/office/word/2010/wordprocessingCanvas" xmlns:cx="http://schemas.microsoft.com/office/drawing/2014/chartex" xmlns:cx1="http://schemas.microsoft.com/office/drawing/2015/9/8/chartex" xmlns:cx2="http://schemas.microsoft.com/office/drawing/2015/10/21/chartex" xmlns:cx3="http://schemas.microsoft.com/office/drawing/2016/5/9/chartex" xmlns:cx4="http://schemas.microsoft.com/office/drawing/2016/5/10/chartex" xmlns:cx5="http://schemas.microsoft.com/office/drawing/2016/5/11/chartex" xmlns:cx6="http://schemas.microsoft.com/office/drawing/2016/5/12/chartex" xmlns:cx7="http://schemas.microsoft.com/office/drawing/2016/5/13/chartex" xmlns:cx8="http://schemas.microsoft.com/office/drawing/2016/5/14/chartex" xmlns:mc="http://schemas.openxmlformats.org/markup-compatibility/2006" xmlns:aink="http://schemas.microsoft.com/office/drawing/2016/ink" xmlns:am3d="http://schemas.microsoft.com/office/drawing/2017/model3d" xmlns:o="urn:schemas-microsoft-com:office:office" xmlns:r="http://schemas.openxmlformats.org/officeDocument/2006/relationships" xmlns:m="http://schemas.openxmlformats.org/officeDocument/2006/math" xmlns:v="urn:schemas-microsoft-com:vml" xmlns:wp14="http://schemas.microsoft.com/office/word/2010/wordprocessingDrawing" xmlns:wp="http://schemas.openxmlformats.org/drawingml/2006/wordprocessingDrawing" xmlns:w10="urn:schemas-microsoft-com:office:word" xmlns:w="http://schemas.openxmlformats.org/wordprocessingml/2006/main" xmlns:w14="http://schemas.microsoft.com/office/word/2010/wordml" xmlns:w15="http://schemas.microsoft.com/office/word/2012/wordml" xmlns:w16cex="http://schemas.microsoft.com/office/word/2018/wordml/cex" xmlns:w16cid="http://schemas.microsoft.com/office/word/2016/wordml/cid" xmlns:w16="http://schemas.microsoft.com/office/word/2018/wordml" xmlns:w16sdtdh="http://schemas.microsoft.com/office/word/2020/wordml/sdtdatahash" xmlns:w16se="http://schemas.microsoft.com/office/word/2015/wordml/symex" xmlns:wpg="http://schemas.microsoft.com/office/word/2010/wordprocessingGroup" xmlns:wpi="http://schemas.microsoft.com/office/word/2010/wordprocessingInk" xmlns:wne="http://schemas.microsoft.com/office/word/2006/wordml" xmlns:wps="http://schemas.microsoft.com/office/word/2010/wordprocessingShape" mc:Ignorable="w14 w15 w16se w16cid w16 w16cex w16sdtdh wp14">
+<w:ftr xmlns:wpc="http://schemas.microsoft.com/office/word/2010/wordprocessingCanvas" xmlns:cx="http://schemas.microsoft.com/office/drawing/2014/chartex" xmlns:cx1="http://schemas.microsoft.com/office/drawing/2015/9/8/chartex" xmlns:cx2="http://schemas.microsoft.com/office/drawing/2015/10/21/chartex" xmlns:cx3="http://schemas.microsoft.com/office/drawing/2016/5/9/chartex" xmlns:cx4="http://schemas.microsoft.com/office/drawing/2016/5/10/chartex" xmlns:cx5="http://schemas.microsoft.com/office/drawing/2016/5/11/chartex" xmlns:cx6="http://schemas.microsoft.com/office/drawing/2016/5/12/chartex" xmlns:cx7="http://schemas.microsoft.com/office/drawing/2016/5/13/chartex" xmlns:cx8="http://schemas.microsoft.com/office/drawing/2016/5/14/chartex" xmlns:mc="http://schemas.openxmlformats.org/markup-compatibility/2006" xmlns:aink="http://schemas.microsoft.com/office/drawing/2016/ink" xmlns:am3d="http://schemas.microsoft.com/office/drawing/2017/model3d" xmlns:o="urn:schemas-microsoft-com:office:office" xmlns:oel="http://schemas.microsoft.com/office/2019/extlst" xmlns:r="http://schemas.openxmlformats.org/officeDocument/2006/relationships" xmlns:m="http://schemas.openxmlformats.org/officeDocument/2006/math" xmlns:v="urn:schemas-microsoft-com:vml" xmlns:wp14="http://schemas.microsoft.com/office/word/2010/wordprocessingDrawing" xmlns:wp="http://schemas.openxmlformats.org/drawingml/2006/wordprocessingDrawing" xmlns:w10="urn:schemas-microsoft-com:office:word" xmlns:w="http://schemas.openxmlformats.org/wordprocessingml/2006/main" xmlns:w14="http://schemas.microsoft.com/office/word/2010/wordml" xmlns:w15="http://schemas.microsoft.com/office/word/2012/wordml" xmlns:w16cex="http://schemas.microsoft.com/office/word/2018/wordml/cex" xmlns:w16cid="http://schemas.microsoft.com/office/word/2016/wordml/cid" xmlns:w16="http://schemas.microsoft.com/office/word/2018/wordml" xmlns:w16sdtdh="http://schemas.microsoft.com/office/word/2020/wordml/sdtdatahash" xmlns:w16se="http://schemas.microsoft.com/office/word/2015/wordml/symex" xmlns:wpg="http://schemas.microsoft.com/office/word/2010/wordprocessingGroup" xmlns:wpi="http://schemas.microsoft.com/office/word/2010/wordprocessingInk" xmlns:wne="http://schemas.microsoft.com/office/word/2006/wordml" xmlns:wps="http://schemas.microsoft.com/office/word/2010/wordprocessingShape" mc:Ignorable="w14 w15 w16se w16cid w16 w16cex w16sdtdh wp14">
   <w:p>
     <w:pPr>
       <w:pStyle w:val="Footer"/>
@@ -4209,7 +4495,7 @@
 </file>
 
 <file path=word/footnotes.xml><?xml version="1.0" encoding="utf-8"?>
-<w:footnotes xmlns:wpc="http://schemas.microsoft.com/office/word/2010/wordprocessingCanvas" xmlns:cx="http://schemas.microsoft.com/office/drawing/2014/chartex" xmlns:cx1="http://schemas.microsoft.com/office/drawing/2015/9/8/chartex" xmlns:cx2="http://schemas.microsoft.com/office/drawing/2015/10/21/chartex" xmlns:cx3="http://schemas.microsoft.com/office/drawing/2016/5/9/chartex" xmlns:cx4="http://schemas.microsoft.com/office/drawing/2016/5/10/chartex" xmlns:cx5="http://schemas.microsoft.com/office/drawing/2016/5/11/chartex" xmlns:cx6="http://schemas.microsoft.com/office/drawing/2016/5/12/chartex" xmlns:cx7="http://schemas.microsoft.com/office/drawing/2016/5/13/chartex" xmlns:cx8="http://schemas.microsoft.com/office/drawing/2016/5/14/chartex" xmlns:mc="http://schemas.openxmlformats.org/markup-compatibility/2006" xmlns:aink="http://schemas.microsoft.com/office/drawing/2016/ink" xmlns:am3d="http://schemas.microsoft.com/office/drawing/2017/model3d" xmlns:o="urn:schemas-microsoft-com:office:office" xmlns:r="http://schemas.openxmlformats.org/officeDocument/2006/relationships" xmlns:m="http://schemas.openxmlformats.org/officeDocument/2006/math" xmlns:v="urn:schemas-microsoft-com:vml" xmlns:wp14="http://schemas.microsoft.com/office/word/2010/wordprocessingDrawing" xmlns:wp="http://schemas.openxmlformats.org/drawingml/2006/wordprocessingDrawing" xmlns:w10="urn:schemas-microsoft-com:office:word" xmlns:w="http://schemas.openxmlformats.org/wordprocessingml/2006/main" xmlns:w14="http://schemas.microsoft.com/office/word/2010/wordml" xmlns:w15="http://schemas.microsoft.com/office/word/2012/wordml" xmlns:w16cex="http://schemas.microsoft.com/office/word/2018/wordml/cex" xmlns:w16cid="http://schemas.microsoft.com/office/word/2016/wordml/cid" xmlns:w16="http://schemas.microsoft.com/office/word/2018/wordml" xmlns:w16sdtdh="http://schemas.microsoft.com/office/word/2020/wordml/sdtdatahash" xmlns:w16se="http://schemas.microsoft.com/office/word/2015/wordml/symex" xmlns:wpg="http://schemas.microsoft.com/office/word/2010/wordprocessingGroup" xmlns:wpi="http://schemas.microsoft.com/office/word/2010/wordprocessingInk" xmlns:wne="http://schemas.microsoft.com/office/word/2006/wordml" xmlns:wps="http://schemas.microsoft.com/office/word/2010/wordprocessingShape" mc:Ignorable="w14 w15 w16se w16cid w16 w16cex w16sdtdh wp14">
+<w:footnotes xmlns:wpc="http://schemas.microsoft.com/office/word/2010/wordprocessingCanvas" xmlns:cx="http://schemas.microsoft.com/office/drawing/2014/chartex" xmlns:cx1="http://schemas.microsoft.com/office/drawing/2015/9/8/chartex" xmlns:cx2="http://schemas.microsoft.com/office/drawing/2015/10/21/chartex" xmlns:cx3="http://schemas.microsoft.com/office/drawing/2016/5/9/chartex" xmlns:cx4="http://schemas.microsoft.com/office/drawing/2016/5/10/chartex" xmlns:cx5="http://schemas.microsoft.com/office/drawing/2016/5/11/chartex" xmlns:cx6="http://schemas.microsoft.com/office/drawing/2016/5/12/chartex" xmlns:cx7="http://schemas.microsoft.com/office/drawing/2016/5/13/chartex" xmlns:cx8="http://schemas.microsoft.com/office/drawing/2016/5/14/chartex" xmlns:mc="http://schemas.openxmlformats.org/markup-compatibility/2006" xmlns:aink="http://schemas.microsoft.com/office/drawing/2016/ink" xmlns:am3d="http://schemas.microsoft.com/office/drawing/2017/model3d" xmlns:o="urn:schemas-microsoft-com:office:office" xmlns:oel="http://schemas.microsoft.com/office/2019/extlst" xmlns:r="http://schemas.openxmlformats.org/officeDocument/2006/relationships" xmlns:m="http://schemas.openxmlformats.org/officeDocument/2006/math" xmlns:v="urn:schemas-microsoft-com:vml" xmlns:wp14="http://schemas.microsoft.com/office/word/2010/wordprocessingDrawing" xmlns:wp="http://schemas.openxmlformats.org/drawingml/2006/wordprocessingDrawing" xmlns:w10="urn:schemas-microsoft-com:office:word" xmlns:w="http://schemas.openxmlformats.org/wordprocessingml/2006/main" xmlns:w14="http://schemas.microsoft.com/office/word/2010/wordml" xmlns:w15="http://schemas.microsoft.com/office/word/2012/wordml" xmlns:w16cex="http://schemas.microsoft.com/office/word/2018/wordml/cex" xmlns:w16cid="http://schemas.microsoft.com/office/word/2016/wordml/cid" xmlns:w16="http://schemas.microsoft.com/office/word/2018/wordml" xmlns:w16sdtdh="http://schemas.microsoft.com/office/word/2020/wordml/sdtdatahash" xmlns:w16se="http://schemas.microsoft.com/office/word/2015/wordml/symex" xmlns:wpg="http://schemas.microsoft.com/office/word/2010/wordprocessingGroup" xmlns:wpi="http://schemas.microsoft.com/office/word/2010/wordprocessingInk" xmlns:wne="http://schemas.microsoft.com/office/word/2006/wordml" xmlns:wps="http://schemas.microsoft.com/office/word/2010/wordprocessingShape" mc:Ignorable="w14 w15 w16se w16cid w16 w16cex w16sdtdh wp14">
   <w:footnote w:type="separator" w:id="-1">
     <w:p>
       <w:pPr>
@@ -4241,7 +4527,7 @@
 </file>
 
 <file path=word/header1.xml><?xml version="1.0" encoding="utf-8"?>
-<w:hdr xmlns:wpc="http://schemas.microsoft.com/office/word/2010/wordprocessingCanvas" xmlns:cx="http://schemas.microsoft.com/office/drawing/2014/chartex" xmlns:cx1="http://schemas.microsoft.com/office/drawing/2015/9/8/chartex" xmlns:cx2="http://schemas.microsoft.com/office/drawing/2015/10/21/chartex" xmlns:cx3="http://schemas.microsoft.com/office/drawing/2016/5/9/chartex" xmlns:cx4="http://schemas.microsoft.com/office/drawing/2016/5/10/chartex" xmlns:cx5="http://schemas.microsoft.com/office/drawing/2016/5/11/chartex" xmlns:cx6="http://schemas.microsoft.com/office/drawing/2016/5/12/chartex" xmlns:cx7="http://schemas.microsoft.com/office/drawing/2016/5/13/chartex" xmlns:cx8="http://schemas.microsoft.com/office/drawing/2016/5/14/chartex" xmlns:mc="http://schemas.openxmlformats.org/markup-compatibility/2006" xmlns:aink="http://schemas.microsoft.com/office/drawing/2016/ink" xmlns:am3d="http://schemas.microsoft.com/office/drawing/2017/model3d" xmlns:o="urn:schemas-microsoft-com:office:office" xmlns:r="http://schemas.openxmlformats.org/officeDocument/2006/relationships" xmlns:m="http://schemas.openxmlformats.org/officeDocument/2006/math" xmlns:v="urn:schemas-microsoft-com:vml" xmlns:wp14="http://schemas.microsoft.com/office/word/2010/wordprocessingDrawing" xmlns:wp="http://schemas.openxmlformats.org/drawingml/2006/wordprocessingDrawing" xmlns:w10="urn:schemas-microsoft-com:office:word" xmlns:w="http://schemas.openxmlformats.org/wordprocessingml/2006/main" xmlns:w14="http://schemas.microsoft.com/office/word/2010/wordml" xmlns:w15="http://schemas.microsoft.com/office/word/2012/wordml" xmlns:w16cex="http://schemas.microsoft.com/office/word/2018/wordml/cex" xmlns:w16cid="http://schemas.microsoft.com/office/word/2016/wordml/cid" xmlns:w16="http://schemas.microsoft.com/office/word/2018/wordml" xmlns:w16sdtdh="http://schemas.microsoft.com/office/word/2020/wordml/sdtdatahash" xmlns:w16se="http://schemas.microsoft.com/office/word/2015/wordml/symex" xmlns:wpg="http://schemas.microsoft.com/office/word/2010/wordprocessingGroup" xmlns:wpi="http://schemas.microsoft.com/office/word/2010/wordprocessingInk" xmlns:wne="http://schemas.microsoft.com/office/word/2006/wordml" xmlns:wps="http://schemas.microsoft.com/office/word/2010/wordprocessingShape" mc:Ignorable="w14 w15 w16se w16cid w16 w16cex w16sdtdh wp14">
+<w:hdr xmlns:wpc="http://schemas.microsoft.com/office/word/2010/wordprocessingCanvas" xmlns:cx="http://schemas.microsoft.com/office/drawing/2014/chartex" xmlns:cx1="http://schemas.microsoft.com/office/drawing/2015/9/8/chartex" xmlns:cx2="http://schemas.microsoft.com/office/drawing/2015/10/21/chartex" xmlns:cx3="http://schemas.microsoft.com/office/drawing/2016/5/9/chartex" xmlns:cx4="http://schemas.microsoft.com/office/drawing/2016/5/10/chartex" xmlns:cx5="http://schemas.microsoft.com/office/drawing/2016/5/11/chartex" xmlns:cx6="http://schemas.microsoft.com/office/drawing/2016/5/12/chartex" xmlns:cx7="http://schemas.microsoft.com/office/drawing/2016/5/13/chartex" xmlns:cx8="http://schemas.microsoft.com/office/drawing/2016/5/14/chartex" xmlns:mc="http://schemas.openxmlformats.org/markup-compatibility/2006" xmlns:aink="http://schemas.microsoft.com/office/drawing/2016/ink" xmlns:am3d="http://schemas.microsoft.com/office/drawing/2017/model3d" xmlns:o="urn:schemas-microsoft-com:office:office" xmlns:oel="http://schemas.microsoft.com/office/2019/extlst" xmlns:r="http://schemas.openxmlformats.org/officeDocument/2006/relationships" xmlns:m="http://schemas.openxmlformats.org/officeDocument/2006/math" xmlns:v="urn:schemas-microsoft-com:vml" xmlns:wp14="http://schemas.microsoft.com/office/word/2010/wordprocessingDrawing" xmlns:wp="http://schemas.openxmlformats.org/drawingml/2006/wordprocessingDrawing" xmlns:w10="urn:schemas-microsoft-com:office:word" xmlns:w="http://schemas.openxmlformats.org/wordprocessingml/2006/main" xmlns:w14="http://schemas.microsoft.com/office/word/2010/wordml" xmlns:w15="http://schemas.microsoft.com/office/word/2012/wordml" xmlns:w16cex="http://schemas.microsoft.com/office/word/2018/wordml/cex" xmlns:w16cid="http://schemas.microsoft.com/office/word/2016/wordml/cid" xmlns:w16="http://schemas.microsoft.com/office/word/2018/wordml" xmlns:w16sdtdh="http://schemas.microsoft.com/office/word/2020/wordml/sdtdatahash" xmlns:w16se="http://schemas.microsoft.com/office/word/2015/wordml/symex" xmlns:wpg="http://schemas.microsoft.com/office/word/2010/wordprocessingGroup" xmlns:wpi="http://schemas.microsoft.com/office/word/2010/wordprocessingInk" xmlns:wne="http://schemas.microsoft.com/office/word/2006/wordml" xmlns:wps="http://schemas.microsoft.com/office/word/2010/wordprocessingShape" mc:Ignorable="w14 w15 w16se w16cid w16 w16cex w16sdtdh wp14">
   <w:p>
     <w:pPr>
       <w:pStyle w:val="Header"/>
@@ -4251,7 +4537,7 @@
 </file>
 
 <file path=word/header2.xml><?xml version="1.0" encoding="utf-8"?>
-<w:hdr xmlns:wpc="http://schemas.microsoft.com/office/word/2010/wordprocessingCanvas" xmlns:cx="http://schemas.microsoft.com/office/drawing/2014/chartex" xmlns:cx1="http://schemas.microsoft.com/office/drawing/2015/9/8/chartex" xmlns:cx2="http://schemas.microsoft.com/office/drawing/2015/10/21/chartex" xmlns:cx3="http://schemas.microsoft.com/office/drawing/2016/5/9/chartex" xmlns:cx4="http://schemas.microsoft.com/office/drawing/2016/5/10/chartex" xmlns:cx5="http://schemas.microsoft.com/office/drawing/2016/5/11/chartex" xmlns:cx6="http://schemas.microsoft.com/office/drawing/2016/5/12/chartex" xmlns:cx7="http://schemas.microsoft.com/office/drawing/2016/5/13/chartex" xmlns:cx8="http://schemas.microsoft.com/office/drawing/2016/5/14/chartex" xmlns:mc="http://schemas.openxmlformats.org/markup-compatibility/2006" xmlns:aink="http://schemas.microsoft.com/office/drawing/2016/ink" xmlns:am3d="http://schemas.microsoft.com/office/drawing/2017/model3d" xmlns:o="urn:schemas-microsoft-com:office:office" xmlns:r="http://schemas.openxmlformats.org/officeDocument/2006/relationships" xmlns:m="http://schemas.openxmlformats.org/officeDocument/2006/math" xmlns:v="urn:schemas-microsoft-com:vml" xmlns:wp14="http://schemas.microsoft.com/office/word/2010/wordprocessingDrawing" xmlns:wp="http://schemas.openxmlformats.org/drawingml/2006/wordprocessingDrawing" xmlns:w10="urn:schemas-microsoft-com:office:word" xmlns:w="http://schemas.openxmlformats.org/wordprocessingml/2006/main" xmlns:w14="http://schemas.microsoft.com/office/word/2010/wordml" xmlns:w15="http://schemas.microsoft.com/office/word/2012/wordml" xmlns:w16cex="http://schemas.microsoft.com/office/word/2018/wordml/cex" xmlns:w16cid="http://schemas.microsoft.com/office/word/2016/wordml/cid" xmlns:w16="http://schemas.microsoft.com/office/word/2018/wordml" xmlns:w16sdtdh="http://schemas.microsoft.com/office/word/2020/wordml/sdtdatahash" xmlns:w16se="http://schemas.microsoft.com/office/word/2015/wordml/symex" xmlns:wpg="http://schemas.microsoft.com/office/word/2010/wordprocessingGroup" xmlns:wpi="http://schemas.microsoft.com/office/word/2010/wordprocessingInk" xmlns:wne="http://schemas.microsoft.com/office/word/2006/wordml" xmlns:wps="http://schemas.microsoft.com/office/word/2010/wordprocessingShape" mc:Ignorable="w14 w15 w16se w16cid w16 w16cex w16sdtdh wp14">
+<w:hdr xmlns:wpc="http://schemas.microsoft.com/office/word/2010/wordprocessingCanvas" xmlns:cx="http://schemas.microsoft.com/office/drawing/2014/chartex" xmlns:cx1="http://schemas.microsoft.com/office/drawing/2015/9/8/chartex" xmlns:cx2="http://schemas.microsoft.com/office/drawing/2015/10/21/chartex" xmlns:cx3="http://schemas.microsoft.com/office/drawing/2016/5/9/chartex" xmlns:cx4="http://schemas.microsoft.com/office/drawing/2016/5/10/chartex" xmlns:cx5="http://schemas.microsoft.com/office/drawing/2016/5/11/chartex" xmlns:cx6="http://schemas.microsoft.com/office/drawing/2016/5/12/chartex" xmlns:cx7="http://schemas.microsoft.com/office/drawing/2016/5/13/chartex" xmlns:cx8="http://schemas.microsoft.com/office/drawing/2016/5/14/chartex" xmlns:mc="http://schemas.openxmlformats.org/markup-compatibility/2006" xmlns:aink="http://schemas.microsoft.com/office/drawing/2016/ink" xmlns:am3d="http://schemas.microsoft.com/office/drawing/2017/model3d" xmlns:o="urn:schemas-microsoft-com:office:office" xmlns:oel="http://schemas.microsoft.com/office/2019/extlst" xmlns:r="http://schemas.openxmlformats.org/officeDocument/2006/relationships" xmlns:m="http://schemas.openxmlformats.org/officeDocument/2006/math" xmlns:v="urn:schemas-microsoft-com:vml" xmlns:wp14="http://schemas.microsoft.com/office/word/2010/wordprocessingDrawing" xmlns:wp="http://schemas.openxmlformats.org/drawingml/2006/wordprocessingDrawing" xmlns:w10="urn:schemas-microsoft-com:office:word" xmlns:w="http://schemas.openxmlformats.org/wordprocessingml/2006/main" xmlns:w14="http://schemas.microsoft.com/office/word/2010/wordml" xmlns:w15="http://schemas.microsoft.com/office/word/2012/wordml" xmlns:w16cex="http://schemas.microsoft.com/office/word/2018/wordml/cex" xmlns:w16cid="http://schemas.microsoft.com/office/word/2016/wordml/cid" xmlns:w16="http://schemas.microsoft.com/office/word/2018/wordml" xmlns:w16sdtdh="http://schemas.microsoft.com/office/word/2020/wordml/sdtdatahash" xmlns:w16se="http://schemas.microsoft.com/office/word/2015/wordml/symex" xmlns:wpg="http://schemas.microsoft.com/office/word/2010/wordprocessingGroup" xmlns:wpi="http://schemas.microsoft.com/office/word/2010/wordprocessingInk" xmlns:wne="http://schemas.microsoft.com/office/word/2006/wordml" xmlns:wps="http://schemas.microsoft.com/office/word/2010/wordprocessingShape" mc:Ignorable="w14 w15 w16se w16cid w16 w16cex w16sdtdh wp14">
   <w:p>
     <w:pPr>
       <w:pStyle w:val="Header"/>
@@ -4261,7 +4547,7 @@
 </file>
 
 <file path=word/header3.xml><?xml version="1.0" encoding="utf-8"?>
-<w:hdr xmlns:wpc="http://schemas.microsoft.com/office/word/2010/wordprocessingCanvas" xmlns:cx="http://schemas.microsoft.com/office/drawing/2014/chartex" xmlns:cx1="http://schemas.microsoft.com/office/drawing/2015/9/8/chartex" xmlns:cx2="http://schemas.microsoft.com/office/drawing/2015/10/21/chartex" xmlns:cx3="http://schemas.microsoft.com/office/drawing/2016/5/9/chartex" xmlns:cx4="http://schemas.microsoft.com/office/drawing/2016/5/10/chartex" xmlns:cx5="http://schemas.microsoft.com/office/drawing/2016/5/11/chartex" xmlns:cx6="http://schemas.microsoft.com/office/drawing/2016/5/12/chartex" xmlns:cx7="http://schemas.microsoft.com/office/drawing/2016/5/13/chartex" xmlns:cx8="http://schemas.microsoft.com/office/drawing/2016/5/14/chartex" xmlns:mc="http://schemas.openxmlformats.org/markup-compatibility/2006" xmlns:aink="http://schemas.microsoft.com/office/drawing/2016/ink" xmlns:am3d="http://schemas.microsoft.com/office/drawing/2017/model3d" xmlns:o="urn:schemas-microsoft-com:office:office" xmlns:r="http://schemas.openxmlformats.org/officeDocument/2006/relationships" xmlns:m="http://schemas.openxmlformats.org/officeDocument/2006/math" xmlns:v="urn:schemas-microsoft-com:vml" xmlns:wp14="http://schemas.microsoft.com/office/word/2010/wordprocessingDrawing" xmlns:wp="http://schemas.openxmlformats.org/drawingml/2006/wordprocessingDrawing" xmlns:w10="urn:schemas-microsoft-com:office:word" xmlns:w="http://schemas.openxmlformats.org/wordprocessingml/2006/main" xmlns:w14="http://schemas.microsoft.com/office/word/2010/wordml" xmlns:w15="http://schemas.microsoft.com/office/word/2012/wordml" xmlns:w16cex="http://schemas.microsoft.com/office/word/2018/wordml/cex" xmlns:w16cid="http://schemas.microsoft.com/office/word/2016/wordml/cid" xmlns:w16="http://schemas.microsoft.com/office/word/2018/wordml" xmlns:w16sdtdh="http://schemas.microsoft.com/office/word/2020/wordml/sdtdatahash" xmlns:w16se="http://schemas.microsoft.com/office/word/2015/wordml/symex" xmlns:wpg="http://schemas.microsoft.com/office/word/2010/wordprocessingGroup" xmlns:wpi="http://schemas.microsoft.com/office/word/2010/wordprocessingInk" xmlns:wne="http://schemas.microsoft.com/office/word/2006/wordml" xmlns:wps="http://schemas.microsoft.com/office/word/2010/wordprocessingShape" mc:Ignorable="w14 w15 w16se w16cid w16 w16cex w16sdtdh wp14">
+<w:hdr xmlns:wpc="http://schemas.microsoft.com/office/word/2010/wordprocessingCanvas" xmlns:cx="http://schemas.microsoft.com/office/drawing/2014/chartex" xmlns:cx1="http://schemas.microsoft.com/office/drawing/2015/9/8/chartex" xmlns:cx2="http://schemas.microsoft.com/office/drawing/2015/10/21/chartex" xmlns:cx3="http://schemas.microsoft.com/office/drawing/2016/5/9/chartex" xmlns:cx4="http://schemas.microsoft.com/office/drawing/2016/5/10/chartex" xmlns:cx5="http://schemas.microsoft.com/office/drawing/2016/5/11/chartex" xmlns:cx6="http://schemas.microsoft.com/office/drawing/2016/5/12/chartex" xmlns:cx7="http://schemas.microsoft.com/office/drawing/2016/5/13/chartex" xmlns:cx8="http://schemas.microsoft.com/office/drawing/2016/5/14/chartex" xmlns:mc="http://schemas.openxmlformats.org/markup-compatibility/2006" xmlns:aink="http://schemas.microsoft.com/office/drawing/2016/ink" xmlns:am3d="http://schemas.microsoft.com/office/drawing/2017/model3d" xmlns:o="urn:schemas-microsoft-com:office:office" xmlns:oel="http://schemas.microsoft.com/office/2019/extlst" xmlns:r="http://schemas.openxmlformats.org/officeDocument/2006/relationships" xmlns:m="http://schemas.openxmlformats.org/officeDocument/2006/math" xmlns:v="urn:schemas-microsoft-com:vml" xmlns:wp14="http://schemas.microsoft.com/office/word/2010/wordprocessingDrawing" xmlns:wp="http://schemas.openxmlformats.org/drawingml/2006/wordprocessingDrawing" xmlns:w10="urn:schemas-microsoft-com:office:word" xmlns:w="http://schemas.openxmlformats.org/wordprocessingml/2006/main" xmlns:w14="http://schemas.microsoft.com/office/word/2010/wordml" xmlns:w15="http://schemas.microsoft.com/office/word/2012/wordml" xmlns:w16cex="http://schemas.microsoft.com/office/word/2018/wordml/cex" xmlns:w16cid="http://schemas.microsoft.com/office/word/2016/wordml/cid" xmlns:w16="http://schemas.microsoft.com/office/word/2018/wordml" xmlns:w16sdtdh="http://schemas.microsoft.com/office/word/2020/wordml/sdtdatahash" xmlns:w16se="http://schemas.microsoft.com/office/word/2015/wordml/symex" xmlns:wpg="http://schemas.microsoft.com/office/word/2010/wordprocessingGroup" xmlns:wpi="http://schemas.microsoft.com/office/word/2010/wordprocessingInk" xmlns:wne="http://schemas.microsoft.com/office/word/2006/wordml" xmlns:wps="http://schemas.microsoft.com/office/word/2010/wordprocessingShape" mc:Ignorable="w14 w15 w16se w16cid w16 w16cex w16sdtdh wp14">
   <w:p>
     <w:pPr>
       <w:pStyle w:val="Header"/>
@@ -4271,7 +4557,7 @@
 </file>
 
 <file path=word/numbering.xml><?xml version="1.0" encoding="utf-8"?>
-<w:numbering xmlns:wpc="http://schemas.microsoft.com/office/word/2010/wordprocessingCanvas" xmlns:cx="http://schemas.microsoft.com/office/drawing/2014/chartex" xmlns:cx1="http://schemas.microsoft.com/office/drawing/2015/9/8/chartex" xmlns:cx2="http://schemas.microsoft.com/office/drawing/2015/10/21/chartex" xmlns:cx3="http://schemas.microsoft.com/office/drawing/2016/5/9/chartex" xmlns:cx4="http://schemas.microsoft.com/office/drawing/2016/5/10/chartex" xmlns:cx5="http://schemas.microsoft.com/office/drawing/2016/5/11/chartex" xmlns:cx6="http://schemas.microsoft.com/office/drawing/2016/5/12/chartex" xmlns:cx7="http://schemas.microsoft.com/office/drawing/2016/5/13/chartex" xmlns:cx8="http://schemas.microsoft.com/office/drawing/2016/5/14/chartex" xmlns:mc="http://schemas.openxmlformats.org/markup-compatibility/2006" xmlns:aink="http://schemas.microsoft.com/office/drawing/2016/ink" xmlns:am3d="http://schemas.microsoft.com/office/drawing/2017/model3d" xmlns:o="urn:schemas-microsoft-com:office:office" xmlns:r="http://schemas.openxmlformats.org/officeDocument/2006/relationships" xmlns:m="http://schemas.openxmlformats.org/officeDocument/2006/math" xmlns:v="urn:schemas-microsoft-com:vml" xmlns:wp14="http://schemas.microsoft.com/office/word/2010/wordprocessingDrawing" xmlns:wp="http://schemas.openxmlformats.org/drawingml/2006/wordprocessingDrawing" xmlns:w10="urn:schemas-microsoft-com:office:word" xmlns:w="http://schemas.openxmlformats.org/wordprocessingml/2006/main" xmlns:w14="http://schemas.microsoft.com/office/word/2010/wordml" xmlns:w15="http://schemas.microsoft.com/office/word/2012/wordml" xmlns:w16cex="http://schemas.microsoft.com/office/word/2018/wordml/cex" xmlns:w16cid="http://schemas.microsoft.com/office/word/2016/wordml/cid" xmlns:w16="http://schemas.microsoft.com/office/word/2018/wordml" xmlns:w16sdtdh="http://schemas.microsoft.com/office/word/2020/wordml/sdtdatahash" xmlns:w16se="http://schemas.microsoft.com/office/word/2015/wordml/symex" xmlns:wpg="http://schemas.microsoft.com/office/word/2010/wordprocessingGroup" xmlns:wpi="http://schemas.microsoft.com/office/word/2010/wordprocessingInk" xmlns:wne="http://schemas.microsoft.com/office/word/2006/wordml" xmlns:wps="http://schemas.microsoft.com/office/word/2010/wordprocessingShape" mc:Ignorable="w14 w15 w16se w16cid w16 w16cex w16sdtdh wp14">
+<w:numbering xmlns:wpc="http://schemas.microsoft.com/office/word/2010/wordprocessingCanvas" xmlns:cx="http://schemas.microsoft.com/office/drawing/2014/chartex" xmlns:cx1="http://schemas.microsoft.com/office/drawing/2015/9/8/chartex" xmlns:cx2="http://schemas.microsoft.com/office/drawing/2015/10/21/chartex" xmlns:cx3="http://schemas.microsoft.com/office/drawing/2016/5/9/chartex" xmlns:cx4="http://schemas.microsoft.com/office/drawing/2016/5/10/chartex" xmlns:cx5="http://schemas.microsoft.com/office/drawing/2016/5/11/chartex" xmlns:cx6="http://schemas.microsoft.com/office/drawing/2016/5/12/chartex" xmlns:cx7="http://schemas.microsoft.com/office/drawing/2016/5/13/chartex" xmlns:cx8="http://schemas.microsoft.com/office/drawing/2016/5/14/chartex" xmlns:mc="http://schemas.openxmlformats.org/markup-compatibility/2006" xmlns:aink="http://schemas.microsoft.com/office/drawing/2016/ink" xmlns:am3d="http://schemas.microsoft.com/office/drawing/2017/model3d" xmlns:o="urn:schemas-microsoft-com:office:office" xmlns:oel="http://schemas.microsoft.com/office/2019/extlst" xmlns:r="http://schemas.openxmlformats.org/officeDocument/2006/relationships" xmlns:m="http://schemas.openxmlformats.org/officeDocument/2006/math" xmlns:v="urn:schemas-microsoft-com:vml" xmlns:wp14="http://schemas.microsoft.com/office/word/2010/wordprocessingDrawing" xmlns:wp="http://schemas.openxmlformats.org/drawingml/2006/wordprocessingDrawing" xmlns:w10="urn:schemas-microsoft-com:office:word" xmlns:w="http://schemas.openxmlformats.org/wordprocessingml/2006/main" xmlns:w14="http://schemas.microsoft.com/office/word/2010/wordml" xmlns:w15="http://schemas.microsoft.com/office/word/2012/wordml" xmlns:w16cex="http://schemas.microsoft.com/office/word/2018/wordml/cex" xmlns:w16cid="http://schemas.microsoft.com/office/word/2016/wordml/cid" xmlns:w16="http://schemas.microsoft.com/office/word/2018/wordml" xmlns:w16sdtdh="http://schemas.microsoft.com/office/word/2020/wordml/sdtdatahash" xmlns:w16se="http://schemas.microsoft.com/office/word/2015/wordml/symex" xmlns:wpg="http://schemas.microsoft.com/office/word/2010/wordprocessingGroup" xmlns:wpi="http://schemas.microsoft.com/office/word/2010/wordprocessingInk" xmlns:wne="http://schemas.microsoft.com/office/word/2006/wordml" xmlns:wps="http://schemas.microsoft.com/office/word/2010/wordprocessingShape" mc:Ignorable="w14 w15 w16se w16cid w16 w16cex w16sdtdh wp14">
   <w:abstractNum w:abstractNumId="0" w15:restartNumberingAfterBreak="0">
     <w:nsid w:val="0115265E"/>
     <w:multiLevelType w:val="hybridMultilevel"/>
@@ -5516,6 +5802,119 @@
     </w:lvl>
   </w:abstractNum>
   <w:abstractNum w:abstractNumId="11" w15:restartNumberingAfterBreak="0">
+    <w:nsid w:val="5D2646F4"/>
+    <w:multiLevelType w:val="hybridMultilevel"/>
+    <w:tmpl w:val="6B8A01B6"/>
+    <w:lvl w:ilvl="0" w:tplc="14090001">
+      <w:start w:val="1"/>
+      <w:numFmt w:val="bullet"/>
+      <w:lvlText w:val=""/>
+      <w:lvlJc w:val="left"/>
+      <w:pPr>
+        <w:ind w:left="720" w:hanging="360"/>
+      </w:pPr>
+      <w:rPr>
+        <w:rFonts w:ascii="Symbol" w:hAnsi="Symbol" w:hint="default"/>
+      </w:rPr>
+    </w:lvl>
+    <w:lvl w:ilvl="1" w:tplc="14090003">
+      <w:start w:val="1"/>
+      <w:numFmt w:val="bullet"/>
+      <w:lvlText w:val="o"/>
+      <w:lvlJc w:val="left"/>
+      <w:pPr>
+        <w:ind w:left="1440" w:hanging="360"/>
+      </w:pPr>
+      <w:rPr>
+        <w:rFonts w:ascii="Courier New" w:hAnsi="Courier New" w:cs="Courier New" w:hint="default"/>
+      </w:rPr>
+    </w:lvl>
+    <w:lvl w:ilvl="2" w:tplc="14090005" w:tentative="1">
+      <w:start w:val="1"/>
+      <w:numFmt w:val="bullet"/>
+      <w:lvlText w:val=""/>
+      <w:lvlJc w:val="left"/>
+      <w:pPr>
+        <w:ind w:left="2160" w:hanging="360"/>
+      </w:pPr>
+      <w:rPr>
+        <w:rFonts w:ascii="Wingdings" w:hAnsi="Wingdings" w:hint="default"/>
+      </w:rPr>
+    </w:lvl>
+    <w:lvl w:ilvl="3" w:tplc="14090001" w:tentative="1">
+      <w:start w:val="1"/>
+      <w:numFmt w:val="bullet"/>
+      <w:lvlText w:val=""/>
+      <w:lvlJc w:val="left"/>
+      <w:pPr>
+        <w:ind w:left="2880" w:hanging="360"/>
+      </w:pPr>
+      <w:rPr>
+        <w:rFonts w:ascii="Symbol" w:hAnsi="Symbol" w:hint="default"/>
+      </w:rPr>
+    </w:lvl>
+    <w:lvl w:ilvl="4" w:tplc="14090003" w:tentative="1">
+      <w:start w:val="1"/>
+      <w:numFmt w:val="bullet"/>
+      <w:lvlText w:val="o"/>
+      <w:lvlJc w:val="left"/>
+      <w:pPr>
+        <w:ind w:left="3600" w:hanging="360"/>
+      </w:pPr>
+      <w:rPr>
+        <w:rFonts w:ascii="Courier New" w:hAnsi="Courier New" w:cs="Courier New" w:hint="default"/>
+      </w:rPr>
+    </w:lvl>
+    <w:lvl w:ilvl="5" w:tplc="14090005" w:tentative="1">
+      <w:start w:val="1"/>
+      <w:numFmt w:val="bullet"/>
+      <w:lvlText w:val=""/>
+      <w:lvlJc w:val="left"/>
+      <w:pPr>
+        <w:ind w:left="4320" w:hanging="360"/>
+      </w:pPr>
+      <w:rPr>
+        <w:rFonts w:ascii="Wingdings" w:hAnsi="Wingdings" w:hint="default"/>
+      </w:rPr>
+    </w:lvl>
+    <w:lvl w:ilvl="6" w:tplc="14090001" w:tentative="1">
+      <w:start w:val="1"/>
+      <w:numFmt w:val="bullet"/>
+      <w:lvlText w:val=""/>
+      <w:lvlJc w:val="left"/>
+      <w:pPr>
+        <w:ind w:left="5040" w:hanging="360"/>
+      </w:pPr>
+      <w:rPr>
+        <w:rFonts w:ascii="Symbol" w:hAnsi="Symbol" w:hint="default"/>
+      </w:rPr>
+    </w:lvl>
+    <w:lvl w:ilvl="7" w:tplc="14090003" w:tentative="1">
+      <w:start w:val="1"/>
+      <w:numFmt w:val="bullet"/>
+      <w:lvlText w:val="o"/>
+      <w:lvlJc w:val="left"/>
+      <w:pPr>
+        <w:ind w:left="5760" w:hanging="360"/>
+      </w:pPr>
+      <w:rPr>
+        <w:rFonts w:ascii="Courier New" w:hAnsi="Courier New" w:cs="Courier New" w:hint="default"/>
+      </w:rPr>
+    </w:lvl>
+    <w:lvl w:ilvl="8" w:tplc="14090005" w:tentative="1">
+      <w:start w:val="1"/>
+      <w:numFmt w:val="bullet"/>
+      <w:lvlText w:val=""/>
+      <w:lvlJc w:val="left"/>
+      <w:pPr>
+        <w:ind w:left="6480" w:hanging="360"/>
+      </w:pPr>
+      <w:rPr>
+        <w:rFonts w:ascii="Wingdings" w:hAnsi="Wingdings" w:hint="default"/>
+      </w:rPr>
+    </w:lvl>
+  </w:abstractNum>
+  <w:abstractNum w:abstractNumId="12" w15:restartNumberingAfterBreak="0">
     <w:nsid w:val="65786920"/>
     <w:multiLevelType w:val="hybridMultilevel"/>
     <w:tmpl w:val="5AACF8CE"/>
@@ -5628,7 +6027,7 @@
       </w:rPr>
     </w:lvl>
   </w:abstractNum>
-  <w:abstractNum w:abstractNumId="12" w15:restartNumberingAfterBreak="0">
+  <w:abstractNum w:abstractNumId="13" w15:restartNumberingAfterBreak="0">
     <w:nsid w:val="6A020D3F"/>
     <w:multiLevelType w:val="hybridMultilevel"/>
     <w:tmpl w:val="D214C854"/>
@@ -5741,7 +6140,7 @@
       </w:rPr>
     </w:lvl>
   </w:abstractNum>
-  <w:abstractNum w:abstractNumId="13" w15:restartNumberingAfterBreak="0">
+  <w:abstractNum w:abstractNumId="14" w15:restartNumberingAfterBreak="0">
     <w:nsid w:val="72173F22"/>
     <w:multiLevelType w:val="hybridMultilevel"/>
     <w:tmpl w:val="47DAF182"/>
@@ -5854,7 +6253,7 @@
       </w:rPr>
     </w:lvl>
   </w:abstractNum>
-  <w:abstractNum w:abstractNumId="14" w15:restartNumberingAfterBreak="0">
+  <w:abstractNum w:abstractNumId="15" w15:restartNumberingAfterBreak="0">
     <w:nsid w:val="72FB62C1"/>
     <w:multiLevelType w:val="hybridMultilevel"/>
     <w:tmpl w:val="8BA26B24"/>
@@ -5967,7 +6366,7 @@
       </w:rPr>
     </w:lvl>
   </w:abstractNum>
-  <w:abstractNum w:abstractNumId="15" w15:restartNumberingAfterBreak="0">
+  <w:abstractNum w:abstractNumId="16" w15:restartNumberingAfterBreak="0">
     <w:nsid w:val="79CF5D24"/>
     <w:multiLevelType w:val="hybridMultilevel"/>
     <w:tmpl w:val="D444EA2E"/>
@@ -6080,7 +6479,7 @@
       </w:rPr>
     </w:lvl>
   </w:abstractNum>
-  <w:abstractNum w:abstractNumId="16" w15:restartNumberingAfterBreak="0">
+  <w:abstractNum w:abstractNumId="17" w15:restartNumberingAfterBreak="0">
     <w:nsid w:val="7BF40441"/>
     <w:multiLevelType w:val="hybridMultilevel"/>
     <w:tmpl w:val="1416E8AC"/>
@@ -6193,68 +6592,71 @@
       </w:rPr>
     </w:lvl>
   </w:abstractNum>
-  <w:num w:numId="1">
+  <w:num w:numId="1" w16cid:durableId="552473078">
     <w:abstractNumId w:val="0"/>
   </w:num>
-  <w:num w:numId="2">
+  <w:num w:numId="2" w16cid:durableId="30501348">
+    <w:abstractNumId w:val="15"/>
+  </w:num>
+  <w:num w:numId="3" w16cid:durableId="712466905">
+    <w:abstractNumId w:val="4"/>
+  </w:num>
+  <w:num w:numId="4" w16cid:durableId="1640108740">
+    <w:abstractNumId w:val="12"/>
+  </w:num>
+  <w:num w:numId="5" w16cid:durableId="542786181">
+    <w:abstractNumId w:val="10"/>
+  </w:num>
+  <w:num w:numId="6" w16cid:durableId="337654417">
+    <w:abstractNumId w:val="16"/>
+  </w:num>
+  <w:num w:numId="7" w16cid:durableId="1389723361">
+    <w:abstractNumId w:val="2"/>
+  </w:num>
+  <w:num w:numId="8" w16cid:durableId="1485197091">
+    <w:abstractNumId w:val="13"/>
+  </w:num>
+  <w:num w:numId="9" w16cid:durableId="1467236917">
+    <w:abstractNumId w:val="8"/>
+  </w:num>
+  <w:num w:numId="10" w16cid:durableId="1862430871">
+    <w:abstractNumId w:val="5"/>
+  </w:num>
+  <w:num w:numId="11" w16cid:durableId="1629162922">
+    <w:abstractNumId w:val="6"/>
+  </w:num>
+  <w:num w:numId="12" w16cid:durableId="531456292">
+    <w:abstractNumId w:val="7"/>
+  </w:num>
+  <w:num w:numId="13" w16cid:durableId="1151022769">
+    <w:abstractNumId w:val="17"/>
+  </w:num>
+  <w:num w:numId="14" w16cid:durableId="1306013480">
+    <w:abstractNumId w:val="5"/>
+  </w:num>
+  <w:num w:numId="15" w16cid:durableId="1354989309">
+    <w:abstractNumId w:val="6"/>
+  </w:num>
+  <w:num w:numId="16" w16cid:durableId="2035693354">
+    <w:abstractNumId w:val="7"/>
+  </w:num>
+  <w:num w:numId="17" w16cid:durableId="929004679">
+    <w:abstractNumId w:val="17"/>
+  </w:num>
+  <w:num w:numId="18" w16cid:durableId="2097481804">
+    <w:abstractNumId w:val="1"/>
+  </w:num>
+  <w:num w:numId="19" w16cid:durableId="841897846">
     <w:abstractNumId w:val="14"/>
   </w:num>
-  <w:num w:numId="3">
-    <w:abstractNumId w:val="4"/>
-  </w:num>
-  <w:num w:numId="4">
-    <w:abstractNumId w:val="11"/>
-  </w:num>
-  <w:num w:numId="5">
-    <w:abstractNumId w:val="10"/>
-  </w:num>
-  <w:num w:numId="6">
-    <w:abstractNumId w:val="15"/>
-  </w:num>
-  <w:num w:numId="7">
-    <w:abstractNumId w:val="2"/>
-  </w:num>
-  <w:num w:numId="8">
-    <w:abstractNumId w:val="12"/>
-  </w:num>
-  <w:num w:numId="9">
-    <w:abstractNumId w:val="8"/>
-  </w:num>
-  <w:num w:numId="10">
-    <w:abstractNumId w:val="5"/>
-  </w:num>
-  <w:num w:numId="11">
-    <w:abstractNumId w:val="6"/>
-  </w:num>
-  <w:num w:numId="12">
-    <w:abstractNumId w:val="7"/>
-  </w:num>
-  <w:num w:numId="13">
-    <w:abstractNumId w:val="16"/>
-  </w:num>
-  <w:num w:numId="14">
-    <w:abstractNumId w:val="5"/>
-  </w:num>
-  <w:num w:numId="15">
-    <w:abstractNumId w:val="6"/>
-  </w:num>
-  <w:num w:numId="16">
-    <w:abstractNumId w:val="7"/>
-  </w:num>
-  <w:num w:numId="17">
-    <w:abstractNumId w:val="16"/>
-  </w:num>
-  <w:num w:numId="18">
-    <w:abstractNumId w:val="1"/>
-  </w:num>
-  <w:num w:numId="19">
-    <w:abstractNumId w:val="13"/>
-  </w:num>
-  <w:num w:numId="20">
+  <w:num w:numId="20" w16cid:durableId="1824853728">
     <w:abstractNumId w:val="9"/>
   </w:num>
-  <w:num w:numId="21">
+  <w:num w:numId="21" w16cid:durableId="389499690">
     <w:abstractNumId w:val="3"/>
+  </w:num>
+  <w:num w:numId="22" w16cid:durableId="470634526">
+    <w:abstractNumId w:val="11"/>
   </w:num>
 </w:numbering>
 </file>

</xml_diff>